<commit_message>
Update (not finished yet)
</commit_message>
<xml_diff>
--- a/Report/20201225PM_ML_Project_Report_Group_50.docx
+++ b/Report/20201225PM_ML_Project_Report_Group_50.docx
@@ -3689,34 +3689,7 @@
           <w:szCs w:val="24"/>
           <w:lang w:val="en-GB"/>
         </w:rPr>
-        <w:t xml:space="preserve"> The variables of the </w:t>
-      </w:r>
-      <w:r>
-        <w:rPr>
-          <w:rFonts w:ascii="Times New Roman" w:hAnsi="Times New Roman" w:cs="Times New Roman"/>
-          <w:sz w:val="24"/>
-          <w:szCs w:val="24"/>
-          <w:lang w:val="en-GB"/>
-        </w:rPr>
-        <w:t xml:space="preserve">resulting training dataset </w:t>
-      </w:r>
-      <w:r>
-        <w:rPr>
-          <w:rFonts w:ascii="Times New Roman" w:hAnsi="Times New Roman" w:cs="Times New Roman"/>
-          <w:sz w:val="24"/>
-          <w:szCs w:val="24"/>
-          <w:lang w:val="en-GB"/>
-        </w:rPr>
-        <w:t>are</w:t>
-      </w:r>
-      <w:r>
-        <w:rPr>
-          <w:rFonts w:ascii="Times New Roman" w:hAnsi="Times New Roman" w:cs="Times New Roman"/>
-          <w:sz w:val="24"/>
-          <w:szCs w:val="24"/>
-          <w:lang w:val="en-GB"/>
-        </w:rPr>
-        <w:t xml:space="preserve"> presented in table 2.</w:t>
+        <w:t xml:space="preserve"> The variables of the resulting training dataset are presented in table 2.</w:t>
       </w:r>
     </w:p>
     <w:p>
@@ -4071,25 +4044,7 @@
                 <w:szCs w:val="17"/>
                 <w:lang w:val="en-GB"/>
               </w:rPr>
-              <w:t xml:space="preserve">1: Citizen is </w:t>
-            </w:r>
-            <w:r>
-              <w:rPr>
-                <w:rFonts w:ascii="Times New Roman" w:hAnsi="Times New Roman" w:cs="Times New Roman"/>
-                <w:sz w:val="17"/>
-                <w:szCs w:val="17"/>
-                <w:lang w:val="en-GB"/>
-              </w:rPr>
-              <w:t>single</w:t>
-            </w:r>
-            <w:r>
-              <w:rPr>
-                <w:rFonts w:ascii="Times New Roman" w:hAnsi="Times New Roman" w:cs="Times New Roman"/>
-                <w:sz w:val="17"/>
-                <w:szCs w:val="17"/>
-                <w:lang w:val="en-GB"/>
-              </w:rPr>
-              <w:t>, 0 otherwise</w:t>
+              <w:t>1: Citizen is single, 0 otherwise</w:t>
             </w:r>
           </w:p>
         </w:tc>
@@ -4155,25 +4110,7 @@
                 <w:szCs w:val="17"/>
                 <w:lang w:val="en-GB"/>
               </w:rPr>
-              <w:t xml:space="preserve">1: Citizen is </w:t>
-            </w:r>
-            <w:r>
-              <w:rPr>
-                <w:rFonts w:ascii="Times New Roman" w:hAnsi="Times New Roman" w:cs="Times New Roman"/>
-                <w:sz w:val="17"/>
-                <w:szCs w:val="17"/>
-                <w:lang w:val="en-GB"/>
-              </w:rPr>
-              <w:t>divorced</w:t>
-            </w:r>
-            <w:r>
-              <w:rPr>
-                <w:rFonts w:ascii="Times New Roman" w:hAnsi="Times New Roman" w:cs="Times New Roman"/>
-                <w:sz w:val="17"/>
-                <w:szCs w:val="17"/>
-                <w:lang w:val="en-GB"/>
-              </w:rPr>
-              <w:t>, 0 otherwise</w:t>
+              <w:t>1: Citizen is divorced, 0 otherwise</w:t>
             </w:r>
           </w:p>
         </w:tc>
@@ -4239,25 +4176,7 @@
                 <w:szCs w:val="17"/>
                 <w:lang w:val="en-GB"/>
               </w:rPr>
-              <w:t xml:space="preserve">1: Citizen lives with </w:t>
-            </w:r>
-            <w:r>
-              <w:rPr>
-                <w:rFonts w:ascii="Times New Roman" w:hAnsi="Times New Roman" w:cs="Times New Roman"/>
-                <w:sz w:val="17"/>
-                <w:szCs w:val="17"/>
-                <w:lang w:val="en-GB"/>
-              </w:rPr>
-              <w:t>children</w:t>
-            </w:r>
-            <w:r>
-              <w:rPr>
-                <w:rFonts w:ascii="Times New Roman" w:hAnsi="Times New Roman" w:cs="Times New Roman"/>
-                <w:sz w:val="17"/>
-                <w:szCs w:val="17"/>
-                <w:lang w:val="en-GB"/>
-              </w:rPr>
-              <w:t>, 0 otherwise</w:t>
+              <w:t>1: Citizen lives with children, 0 otherwise</w:t>
             </w:r>
           </w:p>
         </w:tc>
@@ -4323,25 +4242,7 @@
                 <w:szCs w:val="17"/>
                 <w:lang w:val="en-GB"/>
               </w:rPr>
-              <w:t xml:space="preserve">1: Citizen </w:t>
-            </w:r>
-            <w:r>
-              <w:rPr>
-                <w:rFonts w:ascii="Times New Roman" w:hAnsi="Times New Roman" w:cs="Times New Roman"/>
-                <w:sz w:val="17"/>
-                <w:szCs w:val="17"/>
-                <w:lang w:val="en-GB"/>
-              </w:rPr>
-              <w:t>lives with husband</w:t>
-            </w:r>
-            <w:r>
-              <w:rPr>
-                <w:rFonts w:ascii="Times New Roman" w:hAnsi="Times New Roman" w:cs="Times New Roman"/>
-                <w:sz w:val="17"/>
-                <w:szCs w:val="17"/>
-                <w:lang w:val="en-GB"/>
-              </w:rPr>
-              <w:t>, 0 otherwise</w:t>
+              <w:t>1: Citizen lives with husband, 0 otherwise</w:t>
             </w:r>
           </w:p>
         </w:tc>
@@ -4407,25 +4308,7 @@
                 <w:szCs w:val="17"/>
                 <w:lang w:val="en-GB"/>
               </w:rPr>
-              <w:t xml:space="preserve">1: Citizen lives </w:t>
-            </w:r>
-            <w:r>
-              <w:rPr>
-                <w:rFonts w:ascii="Times New Roman" w:hAnsi="Times New Roman" w:cs="Times New Roman"/>
-                <w:sz w:val="17"/>
-                <w:szCs w:val="17"/>
-                <w:lang w:val="en-GB"/>
-              </w:rPr>
-              <w:t>alone</w:t>
-            </w:r>
-            <w:r>
-              <w:rPr>
-                <w:rFonts w:ascii="Times New Roman" w:hAnsi="Times New Roman" w:cs="Times New Roman"/>
-                <w:sz w:val="17"/>
-                <w:szCs w:val="17"/>
-                <w:lang w:val="en-GB"/>
-              </w:rPr>
-              <w:t>, 0 otherwise</w:t>
+              <w:t>1: Citizen lives alone, 0 otherwise</w:t>
             </w:r>
           </w:p>
         </w:tc>
@@ -4500,25 +4383,7 @@
                 <w:szCs w:val="17"/>
                 <w:lang w:val="en-GB"/>
               </w:rPr>
-              <w:t xml:space="preserve">1: Citizen lives with </w:t>
-            </w:r>
-            <w:r>
-              <w:rPr>
-                <w:rFonts w:ascii="Times New Roman" w:hAnsi="Times New Roman" w:cs="Times New Roman"/>
-                <w:sz w:val="17"/>
-                <w:szCs w:val="17"/>
-                <w:lang w:val="en-GB"/>
-              </w:rPr>
-              <w:t>other family</w:t>
-            </w:r>
-            <w:r>
-              <w:rPr>
-                <w:rFonts w:ascii="Times New Roman" w:hAnsi="Times New Roman" w:cs="Times New Roman"/>
-                <w:sz w:val="17"/>
-                <w:szCs w:val="17"/>
-                <w:lang w:val="en-GB"/>
-              </w:rPr>
-              <w:t>, 0 otherwise</w:t>
+              <w:t>1: Citizen lives with other family, 0 otherwise</w:t>
             </w:r>
           </w:p>
         </w:tc>
@@ -4584,25 +4449,7 @@
                 <w:szCs w:val="17"/>
                 <w:lang w:val="en-GB"/>
               </w:rPr>
-              <w:t>1: Citizen</w:t>
-            </w:r>
-            <w:r>
-              <w:rPr>
-                <w:rFonts w:ascii="Times New Roman" w:hAnsi="Times New Roman" w:cs="Times New Roman"/>
-                <w:sz w:val="17"/>
-                <w:szCs w:val="17"/>
-                <w:lang w:val="en-GB"/>
-              </w:rPr>
-              <w:t>’s role is in management</w:t>
-            </w:r>
-            <w:r>
-              <w:rPr>
-                <w:rFonts w:ascii="Times New Roman" w:hAnsi="Times New Roman" w:cs="Times New Roman"/>
-                <w:sz w:val="17"/>
-                <w:szCs w:val="17"/>
-                <w:lang w:val="en-GB"/>
-              </w:rPr>
-              <w:t>, 0 otherwise</w:t>
+              <w:t>1: Citizen’s role is in management, 0 otherwise</w:t>
             </w:r>
           </w:p>
         </w:tc>
@@ -4677,25 +4524,7 @@
                 <w:szCs w:val="17"/>
                 <w:lang w:val="en-GB"/>
               </w:rPr>
-              <w:t xml:space="preserve">1: Citizen’s role is in </w:t>
-            </w:r>
-            <w:r>
-              <w:rPr>
-                <w:rFonts w:ascii="Times New Roman" w:hAnsi="Times New Roman" w:cs="Times New Roman"/>
-                <w:sz w:val="17"/>
-                <w:szCs w:val="17"/>
-                <w:lang w:val="en-GB"/>
-              </w:rPr>
-              <w:t>“other services”</w:t>
-            </w:r>
-            <w:r>
-              <w:rPr>
-                <w:rFonts w:ascii="Times New Roman" w:hAnsi="Times New Roman" w:cs="Times New Roman"/>
-                <w:sz w:val="17"/>
-                <w:szCs w:val="17"/>
-                <w:lang w:val="en-GB"/>
-              </w:rPr>
-              <w:t>, 0 otherwise</w:t>
+              <w:t>1: Citizen’s role is in “other services”, 0 otherwise</w:t>
             </w:r>
           </w:p>
         </w:tc>
@@ -4759,25 +4588,7 @@
                 <w:szCs w:val="17"/>
                 <w:lang w:val="en-GB"/>
               </w:rPr>
-              <w:t xml:space="preserve">1: Citizen’s role is </w:t>
-            </w:r>
-            <w:r>
-              <w:rPr>
-                <w:rFonts w:ascii="Times New Roman" w:hAnsi="Times New Roman" w:cs="Times New Roman"/>
-                <w:sz w:val="17"/>
-                <w:szCs w:val="17"/>
-                <w:lang w:val="en-GB"/>
-              </w:rPr>
-              <w:t>unknown</w:t>
-            </w:r>
-            <w:r>
-              <w:rPr>
-                <w:rFonts w:ascii="Times New Roman" w:hAnsi="Times New Roman" w:cs="Times New Roman"/>
-                <w:sz w:val="17"/>
-                <w:szCs w:val="17"/>
-                <w:lang w:val="en-GB"/>
-              </w:rPr>
-              <w:t>, 0 otherwise</w:t>
+              <w:t>1: Citizen’s role is unknown, 0 otherwise</w:t>
             </w:r>
           </w:p>
         </w:tc>
@@ -4843,25 +4654,7 @@
                 <w:szCs w:val="17"/>
                 <w:lang w:val="en-GB"/>
               </w:rPr>
-              <w:t xml:space="preserve">1: Citizen’s role is </w:t>
-            </w:r>
-            <w:r>
-              <w:rPr>
-                <w:rFonts w:ascii="Times New Roman" w:hAnsi="Times New Roman" w:cs="Times New Roman"/>
-                <w:sz w:val="17"/>
-                <w:szCs w:val="17"/>
-                <w:lang w:val="en-GB"/>
-              </w:rPr>
-              <w:t>of administrative nature</w:t>
-            </w:r>
-            <w:r>
-              <w:rPr>
-                <w:rFonts w:ascii="Times New Roman" w:hAnsi="Times New Roman" w:cs="Times New Roman"/>
-                <w:sz w:val="17"/>
-                <w:szCs w:val="17"/>
-                <w:lang w:val="en-GB"/>
-              </w:rPr>
-              <w:t>, 0 otherwise</w:t>
+              <w:t>1: Citizen’s role is of administrative nature, 0 otherwise</w:t>
             </w:r>
           </w:p>
         </w:tc>
@@ -4936,43 +4729,7 @@
                 <w:szCs w:val="17"/>
                 <w:lang w:val="en-GB"/>
               </w:rPr>
-              <w:t xml:space="preserve">1: Citizen’s role is </w:t>
-            </w:r>
-            <w:r>
-              <w:rPr>
-                <w:rFonts w:ascii="Times New Roman" w:hAnsi="Times New Roman" w:cs="Times New Roman"/>
-                <w:sz w:val="17"/>
-                <w:szCs w:val="17"/>
-                <w:lang w:val="en-GB"/>
-              </w:rPr>
-              <w:t>described as</w:t>
-            </w:r>
-            <w:r>
-              <w:rPr>
-                <w:rFonts w:ascii="Times New Roman" w:hAnsi="Times New Roman" w:cs="Times New Roman"/>
-                <w:sz w:val="17"/>
-                <w:szCs w:val="17"/>
-                <w:lang w:val="en-GB"/>
-              </w:rPr>
-              <w:t xml:space="preserve"> </w:t>
-            </w:r>
-            <w:r>
-              <w:rPr>
-                <w:rFonts w:ascii="Times New Roman" w:hAnsi="Times New Roman" w:cs="Times New Roman"/>
-                <w:sz w:val="17"/>
-                <w:szCs w:val="17"/>
-                <w:lang w:val="en-GB"/>
-              </w:rPr>
-              <w:t>“Cleaners &amp; Handlers”</w:t>
-            </w:r>
-            <w:r>
-              <w:rPr>
-                <w:rFonts w:ascii="Times New Roman" w:hAnsi="Times New Roman" w:cs="Times New Roman"/>
-                <w:sz w:val="17"/>
-                <w:szCs w:val="17"/>
-                <w:lang w:val="en-GB"/>
-              </w:rPr>
-              <w:t>, 0 otherwise</w:t>
+              <w:t>1: Citizen’s role is described as “Cleaners &amp; Handlers”, 0 otherwise</w:t>
             </w:r>
           </w:p>
         </w:tc>
@@ -5038,25 +4795,7 @@
                 <w:szCs w:val="17"/>
                 <w:lang w:val="en-GB"/>
               </w:rPr>
-              <w:t>1: Citizen</w:t>
-            </w:r>
-            <w:r>
-              <w:rPr>
-                <w:rFonts w:ascii="Times New Roman" w:hAnsi="Times New Roman" w:cs="Times New Roman"/>
-                <w:sz w:val="17"/>
-                <w:szCs w:val="17"/>
-                <w:lang w:val="en-GB"/>
-              </w:rPr>
-              <w:t xml:space="preserve"> is a professor</w:t>
-            </w:r>
-            <w:r>
-              <w:rPr>
-                <w:rFonts w:ascii="Times New Roman" w:hAnsi="Times New Roman" w:cs="Times New Roman"/>
-                <w:sz w:val="17"/>
-                <w:szCs w:val="17"/>
-                <w:lang w:val="en-GB"/>
-              </w:rPr>
-              <w:t>, 0 otherwise</w:t>
+              <w:t>1: Citizen is a professor, 0 otherwise</w:t>
             </w:r>
           </w:p>
         </w:tc>
@@ -5500,43 +5239,7 @@
                 <w:szCs w:val="17"/>
                 <w:lang w:val="en-GB"/>
               </w:rPr>
-              <w:t xml:space="preserve">1: </w:t>
-            </w:r>
-            <w:r>
-              <w:rPr>
-                <w:rFonts w:ascii="Times New Roman" w:hAnsi="Times New Roman" w:cs="Times New Roman"/>
-                <w:sz w:val="17"/>
-                <w:szCs w:val="17"/>
-                <w:lang w:val="en-GB"/>
-              </w:rPr>
-              <w:t>E</w:t>
-            </w:r>
-            <w:r>
-              <w:rPr>
-                <w:rFonts w:ascii="Times New Roman" w:hAnsi="Times New Roman" w:cs="Times New Roman"/>
-                <w:sz w:val="17"/>
-                <w:szCs w:val="17"/>
-                <w:lang w:val="en-GB"/>
-              </w:rPr>
-              <w:t>mployed in private sector, 0</w:t>
-            </w:r>
-            <w:r>
-              <w:rPr>
-                <w:rFonts w:ascii="Times New Roman" w:hAnsi="Times New Roman" w:cs="Times New Roman"/>
-                <w:sz w:val="17"/>
-                <w:szCs w:val="17"/>
-                <w:lang w:val="en-GB"/>
-              </w:rPr>
-              <w:t xml:space="preserve"> </w:t>
-            </w:r>
-            <w:r>
-              <w:rPr>
-                <w:rFonts w:ascii="Times New Roman" w:hAnsi="Times New Roman" w:cs="Times New Roman"/>
-                <w:sz w:val="17"/>
-                <w:szCs w:val="17"/>
-                <w:lang w:val="en-GB"/>
-              </w:rPr>
-              <w:t>otherwise</w:t>
+              <w:t>1: Employed in private sector, 0 otherwise</w:t>
             </w:r>
           </w:p>
         </w:tc>
@@ -6092,17 +5795,7 @@
           <w:highlight w:val="red"/>
           <w:lang w:val="en-GB"/>
         </w:rPr>
-        <w:t xml:space="preserve">after </w:t>
-      </w:r>
-      <w:r>
-        <w:rPr>
-          <w:rFonts w:ascii="Times New Roman" w:hAnsi="Times New Roman" w:cs="Times New Roman"/>
-          <w:sz w:val="24"/>
-          <w:szCs w:val="24"/>
-          <w:highlight w:val="red"/>
-          <w:lang w:val="en-GB"/>
-        </w:rPr>
-        <w:t>Model selection</w:t>
+        <w:t>after Model selection</w:t>
       </w:r>
       <w:r>
         <w:rPr>
@@ -6236,6 +5929,69 @@
         <w:ind w:right="30"/>
         <w:rPr>
           <w:rFonts w:ascii="Times New Roman" w:eastAsia="Times New Roman" w:hAnsi="Times New Roman" w:cs="Times New Roman"/>
+          <w:b/>
+          <w:bCs/>
+          <w:sz w:val="24"/>
+          <w:szCs w:val="24"/>
+          <w:lang w:val="en-GB"/>
+        </w:rPr>
+      </w:pPr>
+    </w:p>
+    <w:p>
+      <w:pPr>
+        <w:widowControl w:val="0"/>
+        <w:ind w:right="30"/>
+        <w:rPr>
+          <w:rFonts w:ascii="Times New Roman" w:eastAsia="Times New Roman" w:hAnsi="Times New Roman" w:cs="Times New Roman"/>
+          <w:sz w:val="24"/>
+          <w:szCs w:val="24"/>
+          <w:lang w:val="en-US"/>
+        </w:rPr>
+      </w:pPr>
+      <w:r>
+        <w:rPr>
+          <w:rFonts w:ascii="Times New Roman" w:eastAsia="Times New Roman" w:hAnsi="Times New Roman" w:cs="Times New Roman"/>
+          <w:sz w:val="24"/>
+          <w:szCs w:val="24"/>
+          <w:lang w:val="en-GB"/>
+        </w:rPr>
+        <w:t xml:space="preserve">Assessment of discriminatory power: </w:t>
+      </w:r>
+      <w:r>
+        <w:rPr>
+          <w:rFonts w:ascii="Times New Roman" w:eastAsia="Times New Roman" w:hAnsi="Times New Roman" w:cs="Times New Roman"/>
+          <w:sz w:val="24"/>
+          <w:szCs w:val="24"/>
+          <w:lang w:val="en-GB"/>
+        </w:rPr>
+        <w:t>'Base Area'</w:t>
+      </w:r>
+      <w:r>
+        <w:rPr>
+          <w:rFonts w:ascii="Times New Roman" w:eastAsia="Times New Roman" w:hAnsi="Times New Roman" w:cs="Times New Roman"/>
+          <w:sz w:val="24"/>
+          <w:szCs w:val="24"/>
+          <w:lang w:val="en-GB"/>
+        </w:rPr>
+        <w:t xml:space="preserve"> has most cases in one category</w:t>
+      </w:r>
+      <w:r>
+        <w:rPr>
+          <w:rFonts w:ascii="Times New Roman" w:eastAsia="Times New Roman" w:hAnsi="Times New Roman" w:cs="Times New Roman"/>
+          <w:sz w:val="24"/>
+          <w:szCs w:val="24"/>
+          <w:lang w:val="en-GB"/>
+        </w:rPr>
+        <w:t>. Very few observations in the other categories. The variation between the categories is probably random due to the small sample sizes in the low cardinality categories.</w:t>
+      </w:r>
+    </w:p>
+    <w:p>
+      <w:pPr>
+        <w:widowControl w:val="0"/>
+        <w:ind w:right="30"/>
+        <w:jc w:val="both"/>
+        <w:rPr>
+          <w:rFonts w:ascii="Times New Roman" w:hAnsi="Times New Roman" w:cs="Times New Roman"/>
           <w:b/>
           <w:bCs/>
           <w:sz w:val="24"/>
@@ -6704,7 +6460,7 @@
         </w:rPr>
         <w:t xml:space="preserve">[4] </w:t>
       </w:r>
-      <w:hyperlink r:id="rId9" w:history="1">
+      <w:hyperlink r:id="rId9" w:anchor="sklearn.neural_network.MLPClassifier.score" w:history="1">
         <w:r>
           <w:rPr>
             <w:rStyle w:val="Hyperlink"/>
@@ -6754,6 +6510,7 @@
           <w:szCs w:val="24"/>
           <w:lang w:val="en-US"/>
         </w:rPr>
+        <w:lastRenderedPageBreak/>
         <w:t xml:space="preserve">[5] </w:t>
       </w:r>
       <w:hyperlink r:id="rId10" w:history="1">
@@ -6859,79 +6616,31 @@
         <w:rPr>
           <w:lang w:val="en-US"/>
         </w:rPr>
-        <w:t xml:space="preserve">, </w:t>
+        <w:t>, if the “Kernel Trick” is used,</w:t>
       </w:r>
       <w:r>
         <w:rPr>
           <w:lang w:val="en-US"/>
         </w:rPr>
-        <w:t xml:space="preserve">if </w:t>
+        <w:t xml:space="preserve"> </w:t>
       </w:r>
       <w:r>
         <w:rPr>
           <w:lang w:val="en-US"/>
         </w:rPr>
-        <w:t xml:space="preserve">the </w:t>
+        <w:t xml:space="preserve">a </w:t>
       </w:r>
       <w:r>
         <w:rPr>
           <w:lang w:val="en-US"/>
         </w:rPr>
-        <w:t xml:space="preserve">“Kernel </w:t>
+        <w:t>higher dimensional spa</w:t>
       </w:r>
       <w:r>
         <w:rPr>
           <w:lang w:val="en-US"/>
         </w:rPr>
-        <w:t>T</w:t>
-      </w:r>
-      <w:r>
-        <w:rPr>
-          <w:lang w:val="en-US"/>
-        </w:rPr>
-        <w:t>rick” is used</w:t>
-      </w:r>
-      <w:r>
-        <w:rPr>
-          <w:lang w:val="en-US"/>
-        </w:rPr>
-        <w:t>,</w:t>
-      </w:r>
-      <w:r>
-        <w:rPr>
-          <w:lang w:val="en-US"/>
-        </w:rPr>
-        <w:t xml:space="preserve"> </w:t>
-      </w:r>
-      <w:r>
-        <w:rPr>
-          <w:lang w:val="en-US"/>
-        </w:rPr>
-        <w:t xml:space="preserve">a </w:t>
-      </w:r>
-      <w:r>
-        <w:rPr>
-          <w:lang w:val="en-US"/>
-        </w:rPr>
-        <w:t>higher dimensional spa</w:t>
-      </w:r>
-      <w:r>
-        <w:rPr>
-          <w:lang w:val="en-US"/>
-        </w:rPr>
-        <w:t xml:space="preserve">ce </w:t>
-      </w:r>
-      <w:r>
-        <w:rPr>
-          <w:lang w:val="en-US"/>
-        </w:rPr>
-        <w:t>of which said n-dimensional space is a subspace</w:t>
-      </w:r>
-      <w:r>
-        <w:rPr>
-          <w:lang w:val="en-US"/>
-        </w:rPr>
-        <w:t>.</w:t>
+        <w:t>ce of which said n-dimensional space is a subspace.</w:t>
       </w:r>
     </w:p>
   </w:footnote>

</xml_diff>